<commit_message>
revisi dialog podcast dan merapikan laporan HAKI :zap:
</commit_message>
<xml_diff>
--- a/Dialog podcast.docx
+++ b/Dialog podcast.docx
@@ -7,18 +7,6 @@
         <w:pStyle w:val="Normal"/>
         <w:bidi w:val="0"/>
         <w:spacing w:lineRule="auto" w:line="276"/>
-        <w:jc w:val="left"/>
-        <w:rPr/>
-      </w:pPr>
-      <w:r>
-        <w:rPr/>
-      </w:r>
-    </w:p>
-    <w:p>
-      <w:pPr>
-        <w:pStyle w:val="Normal"/>
-        <w:bidi w:val="0"/>
-        <w:spacing w:lineRule="auto" w:line="276"/>
         <w:jc w:val="center"/>
         <w:rPr/>
       </w:pPr>
@@ -43,7 +31,10 @@
         </w:rPr>
       </w:pPr>
       <w:r>
-        <w:rPr/>
+        <w:rPr>
+          <w:b/>
+          <w:bCs/>
+        </w:rPr>
       </w:r>
     </w:p>
     <w:p>
@@ -72,72 +63,76 @@
       </w:pPr>
       <w:r>
         <w:rPr/>
-        <w:t>Fadli (Presenter):  Welcome, listeners! I'm Muhammad Fadli, and this is a special episode of "Behind the Tech Curtain," where we dive into the revolutionary world of transportation, specifically focusing on Hyperloop.</w:t>
-      </w:r>
-    </w:p>
-    <w:p>
-      <w:pPr>
-        <w:pStyle w:val="Normal"/>
-        <w:bidi w:val="0"/>
-        <w:spacing w:lineRule="auto" w:line="276"/>
-        <w:jc w:val="left"/>
-        <w:rPr/>
-      </w:pPr>
-      <w:r>
-        <w:rPr/>
-      </w:r>
-    </w:p>
-    <w:p>
-      <w:pPr>
-        <w:pStyle w:val="Normal"/>
-        <w:bidi w:val="0"/>
-        <w:spacing w:lineRule="auto" w:line="276"/>
-        <w:jc w:val="left"/>
-        <w:rPr/>
-      </w:pPr>
-      <w:r>
-        <w:rPr/>
-        <w:t xml:space="preserve"> </w:t>
-      </w:r>
-      <w:r>
-        <w:rPr/>
-        <w:t xml:space="preserve">Fadli:  Joining us today is </w:t>
-      </w:r>
-      <w:r>
-        <w:rPr/>
-        <w:t>Fahri</w:t>
-      </w:r>
-      <w:r>
-        <w:rPr/>
-        <w:t xml:space="preserve">, an expert in the field. Welcome, </w:t>
-      </w:r>
-      <w:r>
-        <w:rPr/>
-        <w:t>Fahri</w:t>
-      </w:r>
-      <w:r>
-        <w:rPr/>
-        <w:t>!</w:t>
-      </w:r>
-    </w:p>
-    <w:p>
-      <w:pPr>
-        <w:pStyle w:val="Normal"/>
-        <w:bidi w:val="0"/>
-        <w:spacing w:lineRule="auto" w:line="276"/>
-        <w:jc w:val="left"/>
-        <w:rPr>
-          <w:b/>
-          <w:b/>
-          <w:bCs/>
-        </w:rPr>
-      </w:pPr>
-      <w:r>
-        <w:rPr>
-          <w:b/>
-          <w:bCs/>
-        </w:rPr>
-        <w:t>Fahri joining...</w:t>
+        <w:t xml:space="preserve">Fadli (Presenter):  Welcome, </w:t>
+      </w:r>
+      <w:r>
+        <w:rPr/>
+        <w:t>gais</w:t>
+      </w:r>
+      <w:r>
+        <w:rPr/>
+        <w:t>! I'm Muhammad Fadli, and this is a special episode of "Behind the Tech Curtain," where we dive into the revolutionary world of transportation, specifically focusing on Hyperloop.</w:t>
+      </w:r>
+    </w:p>
+    <w:p>
+      <w:pPr>
+        <w:pStyle w:val="Normal"/>
+        <w:bidi w:val="0"/>
+        <w:spacing w:lineRule="auto" w:line="276"/>
+        <w:jc w:val="left"/>
+        <w:rPr/>
+      </w:pPr>
+      <w:r>
+        <w:rPr/>
+      </w:r>
+    </w:p>
+    <w:p>
+      <w:pPr>
+        <w:pStyle w:val="Normal"/>
+        <w:bidi w:val="0"/>
+        <w:spacing w:lineRule="auto" w:line="276"/>
+        <w:jc w:val="left"/>
+        <w:rPr/>
+      </w:pPr>
+      <w:r>
+        <w:rPr/>
+        <w:t>Fadli:  Joining us today is Fahri, an expert in the field. Welcome, Fahri!</w:t>
+      </w:r>
+    </w:p>
+    <w:p>
+      <w:pPr>
+        <w:pStyle w:val="Normal"/>
+        <w:bidi w:val="0"/>
+        <w:spacing w:lineRule="auto" w:line="276"/>
+        <w:jc w:val="left"/>
+        <w:rPr>
+          <w:b/>
+          <w:b/>
+          <w:bCs/>
+        </w:rPr>
+      </w:pPr>
+      <w:r>
+        <w:rPr>
+          <w:b/>
+          <w:bCs/>
+        </w:rPr>
+        <w:t>Fahri joining…</w:t>
+      </w:r>
+    </w:p>
+    <w:p>
+      <w:pPr>
+        <w:pStyle w:val="Normal"/>
+        <w:bidi w:val="0"/>
+        <w:spacing w:lineRule="auto" w:line="276"/>
+        <w:jc w:val="left"/>
+        <w:rPr>
+          <w:b/>
+          <w:b/>
+          <w:bCs/>
+        </w:rPr>
+      </w:pPr>
+      <w:r>
+        <w:rPr/>
       </w:r>
     </w:p>
     <w:p>
@@ -174,21 +169,33 @@
           <w:b/>
           <w:bCs/>
         </w:rPr>
-        <w:t>start Ask...</w:t>
-      </w:r>
-    </w:p>
-    <w:p>
-      <w:pPr>
-        <w:pStyle w:val="Normal"/>
-        <w:bidi w:val="0"/>
-        <w:spacing w:lineRule="auto" w:line="276"/>
-        <w:jc w:val="left"/>
-        <w:rPr/>
-      </w:pPr>
-      <w:r>
-        <w:rPr/>
-        <w:t xml:space="preserve"> </w:t>
-      </w:r>
+        <w:t>start Ask…</w:t>
+      </w:r>
+    </w:p>
+    <w:p>
+      <w:pPr>
+        <w:pStyle w:val="Normal"/>
+        <w:bidi w:val="0"/>
+        <w:spacing w:lineRule="auto" w:line="276"/>
+        <w:jc w:val="left"/>
+        <w:rPr>
+          <w:b/>
+          <w:b/>
+          <w:bCs/>
+        </w:rPr>
+      </w:pPr>
+      <w:r>
+        <w:rPr/>
+      </w:r>
+    </w:p>
+    <w:p>
+      <w:pPr>
+        <w:pStyle w:val="Normal"/>
+        <w:bidi w:val="0"/>
+        <w:spacing w:lineRule="auto" w:line="276"/>
+        <w:jc w:val="left"/>
+        <w:rPr/>
+      </w:pPr>
       <w:r>
         <w:rPr/>
         <w:t xml:space="preserve">Muhammad Fadli:  What's Hyperloop? </w:t>
@@ -216,10 +223,6 @@
       </w:pPr>
       <w:r>
         <w:rPr/>
-        <w:t xml:space="preserve"> </w:t>
-      </w:r>
-      <w:r>
-        <w:rPr/>
         <w:t>Fahri:  It's a high-speed, energy-efficient transportation system using vacuum tubes. It slashes travel time, reduces emissions, as we explore on "Behind the Tech Curtain."</w:t>
       </w:r>
     </w:p>
@@ -245,10 +248,6 @@
       </w:pPr>
       <w:r>
         <w:rPr/>
-        <w:t xml:space="preserve"> </w:t>
-      </w:r>
-      <w:r>
-        <w:rPr/>
         <w:t>Muhammad Fadli:  Impressive! How can Hyperloop reshape transportation?</w:t>
       </w:r>
     </w:p>
@@ -423,52 +422,36 @@
       </w:r>
       <w:r>
         <w:rPr/>
-        <w:t xml:space="preserve">Muhammad Fadli:  Thank you, </w:t>
-      </w:r>
-      <w:r>
-        <w:rPr/>
-        <w:t>Fahri</w:t>
-      </w:r>
-      <w:r>
-        <w:rPr/>
-        <w:t xml:space="preserve"> for your insights. This is a step toward a better future, as we reveal on "Behind the Tech Curtain."</w:t>
-      </w:r>
-    </w:p>
-    <w:p>
-      <w:pPr>
-        <w:pStyle w:val="Normal"/>
-        <w:bidi w:val="0"/>
-        <w:spacing w:lineRule="auto" w:line="276"/>
-        <w:jc w:val="left"/>
-        <w:rPr/>
-      </w:pPr>
-      <w:r>
-        <w:rPr/>
-      </w:r>
-    </w:p>
-    <w:p>
-      <w:pPr>
-        <w:pStyle w:val="Normal"/>
-        <w:bidi w:val="0"/>
-        <w:spacing w:lineRule="auto" w:line="276"/>
-        <w:jc w:val="left"/>
-        <w:rPr/>
-      </w:pPr>
-      <w:r>
-        <w:rPr/>
-        <w:t xml:space="preserve"> </w:t>
-      </w:r>
-      <w:r>
-        <w:rPr/>
-        <w:t xml:space="preserve">Fahri:  Thanks, </w:t>
-      </w:r>
-      <w:r>
-        <w:rPr/>
-        <w:t>Fadli</w:t>
-      </w:r>
-      <w:r>
-        <w:rPr/>
-        <w:t>. I hope this podcast inspires positive changes, revealing everything "Behind the Tech Curtain."</w:t>
+        <w:t>Muhammad Fadli:  Thank you, Fahri for your insights. This is a step toward a better future, as we reveal on "Behind the Tech Curtain."</w:t>
+      </w:r>
+    </w:p>
+    <w:p>
+      <w:pPr>
+        <w:pStyle w:val="Normal"/>
+        <w:bidi w:val="0"/>
+        <w:spacing w:lineRule="auto" w:line="276"/>
+        <w:jc w:val="left"/>
+        <w:rPr/>
+      </w:pPr>
+      <w:r>
+        <w:rPr/>
+      </w:r>
+    </w:p>
+    <w:p>
+      <w:pPr>
+        <w:pStyle w:val="Normal"/>
+        <w:bidi w:val="0"/>
+        <w:spacing w:lineRule="auto" w:line="276"/>
+        <w:jc w:val="left"/>
+        <w:rPr/>
+      </w:pPr>
+      <w:r>
+        <w:rPr/>
+        <w:t xml:space="preserve"> </w:t>
+      </w:r>
+      <w:r>
+        <w:rPr/>
+        <w:t>Fahri:  Thanks, Fadli. I hope this podcast inspires positive changes, revealing everything "Behind the Tech Curtain."</w:t>
       </w:r>
     </w:p>
     <w:p>

</xml_diff>